<commit_message>
milestone 1 project added
</commit_message>
<xml_diff>
--- a/Milestone 1 project/Sankey Solution Project 3rd Feb 2024.docx
+++ b/Milestone 1 project/Sankey Solution Project 3rd Feb 2024.docx
@@ -3863,7 +3863,23 @@
           <w:sz w:val="24"/>
           <w:szCs w:val="24"/>
         </w:rPr>
-        <w:t>Retriving data using INNER JOIN between Patient and Appointment Table:</w:t>
+        <w:t>Retrieving</w:t>
+      </w:r>
+      <w:r>
+        <w:rPr>
+          <w:b/>
+          <w:sz w:val="24"/>
+          <w:szCs w:val="24"/>
+        </w:rPr>
+        <w:t xml:space="preserve"> </w:t>
+      </w:r>
+      <w:r>
+        <w:rPr>
+          <w:b/>
+          <w:sz w:val="24"/>
+          <w:szCs w:val="24"/>
+        </w:rPr>
+        <w:t>data using INNER JOIN between Patient and Appointment Table:</w:t>
       </w:r>
     </w:p>
     <w:p>
@@ -4058,28 +4074,38 @@
     </w:p>
     <w:p>
       <w:pPr>
-        <w:rPr>
-          <w:sz w:val="24"/>
-          <w:szCs w:val="24"/>
-        </w:rPr>
-      </w:pPr>
-    </w:p>
-    <w:p>
-      <w:pPr>
-        <w:spacing w:after="0"/>
-        <w:rPr>
-          <w:b/>
-          <w:sz w:val="24"/>
-          <w:szCs w:val="24"/>
-        </w:rPr>
-      </w:pPr>
-      <w:r>
-        <w:rPr>
-          <w:b/>
-          <w:sz w:val="24"/>
-          <w:szCs w:val="24"/>
-        </w:rPr>
-        <w:t xml:space="preserve">Retriving </w:t>
+        <w:spacing w:after="0"/>
+        <w:rPr>
+          <w:b/>
+          <w:sz w:val="24"/>
+          <w:szCs w:val="24"/>
+        </w:rPr>
+      </w:pPr>
+    </w:p>
+    <w:p>
+      <w:pPr>
+        <w:spacing w:after="0"/>
+        <w:rPr>
+          <w:b/>
+          <w:sz w:val="24"/>
+          <w:szCs w:val="24"/>
+        </w:rPr>
+      </w:pPr>
+      <w:r>
+        <w:rPr>
+          <w:b/>
+          <w:sz w:val="24"/>
+          <w:szCs w:val="24"/>
+        </w:rPr>
+        <w:t>Retrieving</w:t>
+      </w:r>
+      <w:r>
+        <w:rPr>
+          <w:b/>
+          <w:sz w:val="24"/>
+          <w:szCs w:val="24"/>
+        </w:rPr>
+        <w:t xml:space="preserve"> </w:t>
       </w:r>
       <w:r>
         <w:rPr>
@@ -4298,7 +4324,15 @@
           <w:sz w:val="24"/>
           <w:szCs w:val="24"/>
         </w:rPr>
-        <w:t xml:space="preserve">Retriving </w:t>
+        <w:t>Retrieving</w:t>
+      </w:r>
+      <w:r>
+        <w:rPr>
+          <w:b/>
+          <w:sz w:val="24"/>
+          <w:szCs w:val="24"/>
+        </w:rPr>
+        <w:t xml:space="preserve"> </w:t>
       </w:r>
       <w:r>
         <w:rPr>
@@ -4552,7 +4586,15 @@
           <w:szCs w:val="24"/>
         </w:rPr>
         <w:lastRenderedPageBreak/>
-        <w:t xml:space="preserve">Retriving </w:t>
+        <w:t>Retrieving</w:t>
+      </w:r>
+      <w:r>
+        <w:rPr>
+          <w:b/>
+          <w:sz w:val="24"/>
+          <w:szCs w:val="24"/>
+        </w:rPr>
+        <w:t xml:space="preserve"> </w:t>
       </w:r>
       <w:r>
         <w:rPr>
@@ -4760,7 +4802,15 @@
           <w:sz w:val="24"/>
           <w:szCs w:val="24"/>
         </w:rPr>
-        <w:t xml:space="preserve">Retriving </w:t>
+        <w:t>Retrieving</w:t>
+      </w:r>
+      <w:r>
+        <w:rPr>
+          <w:b/>
+          <w:sz w:val="24"/>
+          <w:szCs w:val="24"/>
+        </w:rPr>
+        <w:t xml:space="preserve"> </w:t>
       </w:r>
       <w:r>
         <w:rPr>
@@ -5071,7 +5121,15 @@
           <w:sz w:val="24"/>
           <w:szCs w:val="24"/>
         </w:rPr>
-        <w:t xml:space="preserve">Retriving </w:t>
+        <w:t>Retrieving</w:t>
+      </w:r>
+      <w:r>
+        <w:rPr>
+          <w:b/>
+          <w:sz w:val="24"/>
+          <w:szCs w:val="24"/>
+        </w:rPr>
+        <w:t xml:space="preserve"> </w:t>
       </w:r>
       <w:r>
         <w:rPr>
@@ -5365,7 +5423,15 @@
           <w:szCs w:val="24"/>
         </w:rPr>
         <w:lastRenderedPageBreak/>
-        <w:t xml:space="preserve">Retriving </w:t>
+        <w:t>Retrieving</w:t>
+      </w:r>
+      <w:r>
+        <w:rPr>
+          <w:b/>
+          <w:sz w:val="24"/>
+          <w:szCs w:val="24"/>
+        </w:rPr>
+        <w:t xml:space="preserve"> </w:t>
       </w:r>
       <w:r>
         <w:rPr>
@@ -5549,7 +5615,17 @@
           <w:sz w:val="24"/>
           <w:szCs w:val="24"/>
         </w:rPr>
-        <w:t xml:space="preserve">Retriving </w:t>
+        <w:t>Retrieving</w:t>
+      </w:r>
+      <w:bookmarkStart w:id="0" w:name="_GoBack"/>
+      <w:bookmarkEnd w:id="0"/>
+      <w:r>
+        <w:rPr>
+          <w:b/>
+          <w:sz w:val="24"/>
+          <w:szCs w:val="24"/>
+        </w:rPr>
+        <w:t xml:space="preserve"> </w:t>
       </w:r>
       <w:r>
         <w:rPr>
@@ -11970,8 +12046,6 @@
         </w:rPr>
         <w:t>s</w:t>
       </w:r>
-      <w:bookmarkStart w:id="0" w:name="_GoBack"/>
-      <w:bookmarkEnd w:id="0"/>
       <w:r>
         <w:rPr>
           <w:sz w:val="26"/>

</xml_diff>